<commit_message>
Added a point to playtesting
</commit_message>
<xml_diff>
--- a/Playtesting/Playtesting Garden City 26 March.docx
+++ b/Playtesting/Playtesting Garden City 26 March.docx
@@ -60,6 +60,18 @@
       <w:proofErr w:type="spellEnd"/>
       <w:r>
         <w:t>.</w:t>
+      </w:r>
+    </w:p>
+    <w:p>
+      <w:pPr>
+        <w:pStyle w:val="ListParagraph"/>
+        <w:numPr>
+          <w:ilvl w:val="0"/>
+          <w:numId w:val="2"/>
+        </w:numPr>
+      </w:pPr>
+      <w:r>
+        <w:t>Game length – currently tend to get a win screen after 3-4 buildings are operative. Do we want to make the win condition higher so we can show more narrative?</w:t>
       </w:r>
     </w:p>
     <w:p/>

</xml_diff>